<commit_message>
add feedback to doc
</commit_message>
<xml_diff>
--- a/SEprojectoutline.docx
+++ b/SEprojectoutline.docx
@@ -515,6 +515,7 @@
           <w:szCs w:val="30"/>
         </w:rPr>
       </w:pPr>
+      <w:commentRangeStart w:id="4"/>
       <w:r>
         <w:rPr>
           <w:rFonts w:ascii="Times New Roman" w:eastAsia="Times New Roman" w:hAnsi="Times New Roman" w:cs="Times New Roman"/>
@@ -525,6 +526,13 @@
         </w:rPr>
         <w:lastRenderedPageBreak/>
         <w:t>User Requirements</w:t>
+      </w:r>
+      <w:commentRangeEnd w:id="4"/>
+      <w:r>
+        <w:rPr>
+          <w:rStyle w:val="CommentReference"/>
+        </w:rPr>
+        <w:commentReference w:id="4"/>
       </w:r>
     </w:p>
     <w:p>
@@ -1100,6 +1108,7 @@
                 <w:szCs w:val="24"/>
               </w:rPr>
             </w:pPr>
+            <w:commentRangeStart w:id="5"/>
             <w:r>
               <w:rPr>
                 <w:rFonts w:ascii="Times New Roman" w:eastAsia="Times New Roman" w:hAnsi="Times New Roman" w:cs="Times New Roman"/>
@@ -1107,6 +1116,13 @@
                 <w:szCs w:val="24"/>
               </w:rPr>
               <w:t>The system shall connect scan from scanner to the software to notify the cadet when a package that belongs to them has been sorted and is ready for pick up</w:t>
+            </w:r>
+            <w:commentRangeEnd w:id="5"/>
+            <w:r>
+              <w:rPr>
+                <w:rStyle w:val="CommentReference"/>
+              </w:rPr>
+              <w:commentReference w:id="5"/>
             </w:r>
           </w:p>
         </w:tc>
@@ -1594,6 +1610,7 @@
                 <w:szCs w:val="24"/>
               </w:rPr>
             </w:pPr>
+            <w:commentRangeStart w:id="6"/>
             <w:r>
               <w:rPr>
                 <w:rFonts w:ascii="Times New Roman" w:eastAsia="Times New Roman" w:hAnsi="Times New Roman" w:cs="Times New Roman"/>
@@ -1601,6 +1618,13 @@
                 <w:szCs w:val="24"/>
               </w:rPr>
               <w:t>The system should only allow package scanning by verified USCGA mail room scanners</w:t>
+            </w:r>
+            <w:commentRangeEnd w:id="6"/>
+            <w:r>
+              <w:rPr>
+                <w:rStyle w:val="CommentReference"/>
+              </w:rPr>
+              <w:commentReference w:id="6"/>
             </w:r>
           </w:p>
         </w:tc>
@@ -2075,6 +2099,7 @@
                 <w:szCs w:val="24"/>
               </w:rPr>
             </w:pPr>
+            <w:commentRangeStart w:id="7"/>
             <w:r>
               <w:rPr>
                 <w:rFonts w:ascii="Times New Roman" w:eastAsia="Times New Roman" w:hAnsi="Times New Roman" w:cs="Times New Roman"/>
@@ -2082,6 +2107,13 @@
                 <w:szCs w:val="24"/>
               </w:rPr>
               <w:t>The system should be compatible with different mobile devices including iPhone and Androids</w:t>
+            </w:r>
+            <w:commentRangeEnd w:id="7"/>
+            <w:r>
+              <w:rPr>
+                <w:rStyle w:val="CommentReference"/>
+              </w:rPr>
+              <w:commentReference w:id="7"/>
             </w:r>
           </w:p>
         </w:tc>
@@ -2340,6 +2372,7 @@
           <w:szCs w:val="24"/>
         </w:rPr>
       </w:pPr>
+      <w:commentRangeStart w:id="8"/>
       <w:r>
         <w:rPr>
           <w:rFonts w:ascii="Times New Roman" w:eastAsia="Times New Roman" w:hAnsi="Times New Roman" w:cs="Times New Roman"/>
@@ -2383,6 +2416,13 @@
           </wp:inline>
         </w:drawing>
       </w:r>
+      <w:commentRangeEnd w:id="8"/>
+      <w:r>
+        <w:rPr>
+          <w:rStyle w:val="CommentReference"/>
+        </w:rPr>
+        <w:commentReference w:id="8"/>
+      </w:r>
     </w:p>
     <w:p>
       <w:pPr>
@@ -2716,6 +2756,7 @@
           <w:szCs w:val="24"/>
         </w:rPr>
       </w:pPr>
+      <w:commentRangeStart w:id="9"/>
       <w:r>
         <w:rPr>
           <w:rFonts w:ascii="Times New Roman" w:eastAsia="Times New Roman" w:hAnsi="Times New Roman" w:cs="Times New Roman"/>
@@ -2723,6 +2764,13 @@
           <w:szCs w:val="24"/>
         </w:rPr>
         <w:t>Figure A.1</w:t>
+      </w:r>
+      <w:commentRangeEnd w:id="9"/>
+      <w:r>
+        <w:rPr>
+          <w:rStyle w:val="CommentReference"/>
+        </w:rPr>
+        <w:commentReference w:id="9"/>
       </w:r>
     </w:p>
     <w:tbl>
@@ -2863,6 +2911,7 @@
                 <w:szCs w:val="28"/>
               </w:rPr>
             </w:pPr>
+            <w:commentRangeStart w:id="10"/>
             <w:r>
               <w:rPr>
                 <w:rFonts w:ascii="Times New Roman" w:eastAsia="Times New Roman" w:hAnsi="Times New Roman" w:cs="Times New Roman"/>
@@ -2872,6 +2921,13 @@
                 <w:szCs w:val="28"/>
               </w:rPr>
               <w:t>CONFIGURATION SERVICES</w:t>
+            </w:r>
+            <w:commentRangeEnd w:id="10"/>
+            <w:r>
+              <w:rPr>
+                <w:rStyle w:val="CommentReference"/>
+              </w:rPr>
+              <w:commentReference w:id="10"/>
             </w:r>
           </w:p>
           <w:p>
@@ -3299,9 +3355,9 @@
           <w:szCs w:val="24"/>
         </w:rPr>
         <w:drawing>
-          <wp:inline distT="114300" distB="114300" distL="114300" distR="114300" wp14:anchorId="2ED9D45B" wp14:editId="75B474C2">
+          <wp:inline distT="114300" distB="114300" distL="114300" distR="114300" wp14:anchorId="2ED9D45B" wp14:editId="5FB7E9A3">
             <wp:extent cx="5065231" cy="6091238"/>
-            <wp:effectExtent l="0" t="0" r="0" b="0"/>
+            <wp:effectExtent l="0" t="0" r="6350" b="5715"/>
             <wp:docPr id="1" name="image1.png"/>
             <wp:cNvGraphicFramePr/>
             <a:graphic xmlns:a="http://schemas.openxmlformats.org/drawingml/2006/main">
@@ -3498,7 +3554,33 @@
           <w:szCs w:val="24"/>
           <w:highlight w:val="white"/>
         </w:rPr>
-        <w:t xml:space="preserve"> mailbox number, which then will be passed through the database to retrieve the cadet code. The third layer is regarding the user interface management and providing the user authentication and authorization to access their accounts and be able to see if there is a scanned package waiting for them to pick-up. The top layer is the user interface facilities, which is essentially the interface and design of it. </w:t>
+        <w:t xml:space="preserve"> mailbox number, which then will be passed through the database to retrieve the cadet code. </w:t>
+      </w:r>
+      <w:commentRangeStart w:id="11"/>
+      <w:r>
+        <w:rPr>
+          <w:rFonts w:ascii="Times New Roman" w:eastAsia="Times New Roman" w:hAnsi="Times New Roman" w:cs="Times New Roman"/>
+          <w:sz w:val="24"/>
+          <w:szCs w:val="24"/>
+          <w:highlight w:val="white"/>
+        </w:rPr>
+        <w:t>The third layer is regarding the user interface management and providing the user authentication and authorization to access their accounts and be able to see if there is a scanned package waiting for them to pick-up. The top layer is the user interface facilities, which is essentially the interface and design of it</w:t>
+      </w:r>
+      <w:commentRangeEnd w:id="11"/>
+      <w:r>
+        <w:rPr>
+          <w:rStyle w:val="CommentReference"/>
+        </w:rPr>
+        <w:commentReference w:id="11"/>
+      </w:r>
+      <w:r>
+        <w:rPr>
+          <w:rFonts w:ascii="Times New Roman" w:eastAsia="Times New Roman" w:hAnsi="Times New Roman" w:cs="Times New Roman"/>
+          <w:sz w:val="24"/>
+          <w:szCs w:val="24"/>
+          <w:highlight w:val="white"/>
+        </w:rPr>
+        <w:t xml:space="preserve">. </w:t>
       </w:r>
     </w:p>
     <w:p>
@@ -3519,7 +3601,33 @@
           <w:szCs w:val="24"/>
           <w:highlight w:val="white"/>
         </w:rPr>
-        <w:t xml:space="preserve">Figure A.2 is a physical depiction of how the system will work. The arrows going down to the database are the services on the mailroom side of the application. It portrays when the package is delivered the mailroom has their interface of the application up, they scan the package, the scanned information is transcribed to the cadet’s mailbox number, which is then called from the Mail Rooms DAO (data access object), then the cadet’s mailbox number is sent to the database which then returns the cadet’s code. From this point the process makes </w:t>
+        <w:t xml:space="preserve">Figure A.2 is a physical depiction of how the system will work. The arrows going down to the database are the services on the mailroom side of the application. It portrays when the package is delivered the mailroom has their interface of the application up, </w:t>
+      </w:r>
+      <w:commentRangeStart w:id="12"/>
+      <w:r>
+        <w:rPr>
+          <w:rFonts w:ascii="Times New Roman" w:eastAsia="Times New Roman" w:hAnsi="Times New Roman" w:cs="Times New Roman"/>
+          <w:sz w:val="24"/>
+          <w:szCs w:val="24"/>
+          <w:highlight w:val="white"/>
+        </w:rPr>
+        <w:t xml:space="preserve">they scan the package, the scanned information is transcribed to the cadet’s mailbox number, </w:t>
+      </w:r>
+      <w:commentRangeEnd w:id="12"/>
+      <w:r>
+        <w:rPr>
+          <w:rStyle w:val="CommentReference"/>
+        </w:rPr>
+        <w:commentReference w:id="12"/>
+      </w:r>
+      <w:r>
+        <w:rPr>
+          <w:rFonts w:ascii="Times New Roman" w:eastAsia="Times New Roman" w:hAnsi="Times New Roman" w:cs="Times New Roman"/>
+          <w:sz w:val="24"/>
+          <w:szCs w:val="24"/>
+          <w:highlight w:val="white"/>
+        </w:rPr>
+        <w:t xml:space="preserve">which is then called from the Mail Rooms DAO (data access object), then the cadet’s mailbox number is sent to the database which then returns the cadet’s code. From this point the process makes </w:t>
       </w:r>
       <w:r>
         <w:rPr>
@@ -3669,6 +3777,212 @@
       </w:r>
     </w:p>
   </w:comment>
+  <w:comment w:id="4" w:author="Quarry, Ryan T. LT (EDU)" w:date="2022-04-11T11:23:00Z" w:initials="QRTL(">
+    <w:p>
+      <w:pPr>
+        <w:pStyle w:val="CommentText"/>
+      </w:pPr>
+      <w:r>
+        <w:rPr>
+          <w:rStyle w:val="CommentReference"/>
+        </w:rPr>
+        <w:annotationRef/>
+      </w:r>
+      <w:proofErr w:type="gramStart"/>
+      <w:r>
+        <w:t>Overall</w:t>
+      </w:r>
+      <w:proofErr w:type="gramEnd"/>
+      <w:r>
+        <w:t xml:space="preserve"> the requirements that you listed here hit the mark on what the system “should” do. There are A LOT of constraints and NF requirements that we discussed in lab last week that are not in here. Things like what kind of identify management solution would be used. What technologies are required by IS, etc. </w:t>
+      </w:r>
+    </w:p>
+  </w:comment>
+  <w:comment w:id="5" w:author="Quarry, Ryan T. LT (EDU)" w:date="2022-04-11T11:33:00Z" w:initials="QRTL(">
+    <w:p>
+      <w:pPr>
+        <w:pStyle w:val="CommentText"/>
+      </w:pPr>
+      <w:r>
+        <w:rPr>
+          <w:rStyle w:val="CommentReference"/>
+        </w:rPr>
+        <w:annotationRef/>
+      </w:r>
+      <w:r>
+        <w:t xml:space="preserve">Recommend you re-word this requirement to focus on the “notify” action. </w:t>
+      </w:r>
+      <w:r>
+        <w:t>Keep requirements short for clarity</w:t>
+      </w:r>
+    </w:p>
+  </w:comment>
+  <w:comment w:id="6" w:author="Quarry, Ryan T. LT (EDU)" w:date="2022-04-11T11:29:00Z" w:initials="QRTL(">
+    <w:p>
+      <w:pPr>
+        <w:pStyle w:val="CommentText"/>
+      </w:pPr>
+      <w:r>
+        <w:rPr>
+          <w:rStyle w:val="CommentReference"/>
+        </w:rPr>
+        <w:annotationRef/>
+      </w:r>
+      <w:r>
+        <w:t>How would this be accomplished? How would this be tested?</w:t>
+      </w:r>
+    </w:p>
+  </w:comment>
+  <w:comment w:id="7" w:author="Quarry, Ryan T. LT (EDU)" w:date="2022-04-11T13:45:00Z" w:initials="QRTL(">
+    <w:p>
+      <w:pPr>
+        <w:pStyle w:val="CommentText"/>
+      </w:pPr>
+      <w:r>
+        <w:rPr>
+          <w:rStyle w:val="CommentReference"/>
+        </w:rPr>
+        <w:annotationRef/>
+      </w:r>
+      <w:r>
+        <w:t>This requirement should probably focus on the operation system and not the device (</w:t>
+      </w:r>
+      <w:proofErr w:type="gramStart"/>
+      <w:r>
+        <w:t>e.g.</w:t>
+      </w:r>
+      <w:proofErr w:type="gramEnd"/>
+      <w:r>
+        <w:t xml:space="preserve"> iOS vs iPhone). This provides the flexibility in the requirement for tablet devices. </w:t>
+      </w:r>
+    </w:p>
+  </w:comment>
+  <w:comment w:id="8" w:author="Quarry, Ryan T. LT (EDU)" w:date="2022-04-11T11:27:00Z" w:initials="QRTL(">
+    <w:p>
+      <w:pPr>
+        <w:pStyle w:val="CommentText"/>
+      </w:pPr>
+      <w:r>
+        <w:rPr>
+          <w:rStyle w:val="CommentReference"/>
+        </w:rPr>
+        <w:annotationRef/>
+      </w:r>
+      <w:r>
+        <w:t>My understanding in discussion from last lab was that this system would use existing .</w:t>
+      </w:r>
+      <w:proofErr w:type="spellStart"/>
+      <w:r>
+        <w:t>edu</w:t>
+      </w:r>
+      <w:proofErr w:type="spellEnd"/>
+      <w:r>
+        <w:t xml:space="preserve"> resources. “create account” don’t seem accurate</w:t>
+      </w:r>
+      <w:proofErr w:type="gramStart"/>
+      <w:r>
+        <w:t>….</w:t>
+      </w:r>
+      <w:r>
+        <w:t>.</w:t>
+      </w:r>
+      <w:proofErr w:type="gramEnd"/>
+      <w:r>
+        <w:t xml:space="preserve"> </w:t>
+      </w:r>
+    </w:p>
+    <w:p>
+      <w:pPr>
+        <w:pStyle w:val="CommentText"/>
+      </w:pPr>
+    </w:p>
+    <w:p>
+      <w:pPr>
+        <w:pStyle w:val="CommentText"/>
+      </w:pPr>
+      <w:r>
+        <w:t>Good location of “pickup” action to denote that it’s external to the system</w:t>
+      </w:r>
+    </w:p>
+  </w:comment>
+  <w:comment w:id="9" w:author="Quarry, Ryan T. LT (EDU)" w:date="2022-04-11T12:52:00Z" w:initials="QRTL(">
+    <w:p>
+      <w:pPr>
+        <w:pStyle w:val="CommentText"/>
+      </w:pPr>
+      <w:r>
+        <w:rPr>
+          <w:rStyle w:val="CommentReference"/>
+        </w:rPr>
+        <w:annotationRef/>
+      </w:r>
+      <w:r>
+        <w:t xml:space="preserve">I understand why some of the elements of this diagram are important and depicted vs A.2, but the description section doesn’t seem to line up with the layers. Is each layer here supposed to correspond to a layer of A2? Laying out why each one is needed would help helpful. </w:t>
+      </w:r>
+    </w:p>
+  </w:comment>
+  <w:comment w:id="10" w:author="Quarry, Ryan T. LT (EDU)" w:date="2022-04-11T12:57:00Z" w:initials="QRTL(">
+    <w:p>
+      <w:pPr>
+        <w:pStyle w:val="CommentText"/>
+      </w:pPr>
+      <w:r>
+        <w:rPr>
+          <w:rStyle w:val="CommentReference"/>
+        </w:rPr>
+        <w:annotationRef/>
+      </w:r>
+      <w:r>
+        <w:t xml:space="preserve">Your description states this is the </w:t>
+      </w:r>
+      <w:r>
+        <w:t>“user interface management” layer that provides “authentication and authorization”. Unsure what “application management” is meant to denote here. Is this the right place in diagram for this layer?</w:t>
+      </w:r>
+    </w:p>
+  </w:comment>
+  <w:comment w:id="11" w:author="Quarry, Ryan T. LT (EDU)" w:date="2022-04-11T13:40:00Z" w:initials="QRTL(">
+    <w:p>
+      <w:pPr>
+        <w:pStyle w:val="CommentText"/>
+      </w:pPr>
+      <w:r>
+        <w:rPr>
+          <w:rStyle w:val="CommentReference"/>
+        </w:rPr>
+        <w:annotationRef/>
+      </w:r>
+      <w:r>
+        <w:t>Recommend reviewing this section for accuracy.</w:t>
+      </w:r>
+      <w:r>
+        <w:t xml:space="preserve"> See comments above.</w:t>
+      </w:r>
+      <w:r>
+        <w:t xml:space="preserve"> </w:t>
+      </w:r>
+    </w:p>
+  </w:comment>
+  <w:comment w:id="12" w:author="Quarry, Ryan T. LT (EDU)" w:date="2022-04-11T13:42:00Z" w:initials="QRTL(">
+    <w:p>
+      <w:pPr>
+        <w:pStyle w:val="CommentText"/>
+      </w:pPr>
+      <w:r>
+        <w:rPr>
+          <w:rStyle w:val="CommentReference"/>
+        </w:rPr>
+        <w:annotationRef/>
+      </w:r>
+      <w:r>
+        <w:t>Is this supposed to be the “business layer”? For many applications this is where the bulk of the application lives and there isn’t a lot of information here</w:t>
+      </w:r>
+      <w:proofErr w:type="gramStart"/>
+      <w:r>
+        <w:t>…..</w:t>
+      </w:r>
+      <w:proofErr w:type="gramEnd"/>
+    </w:p>
+  </w:comment>
 </w:comments>
 </file>
 
@@ -3678,6 +3992,15 @@
   <w15:commentEx w15:paraId="7E9DE625" w15:done="0"/>
   <w15:commentEx w15:paraId="4D28AD56" w15:done="0"/>
   <w15:commentEx w15:paraId="353FBF0C" w15:done="1"/>
+  <w15:commentEx w15:paraId="5534982E" w15:done="0"/>
+  <w15:commentEx w15:paraId="57A6B425" w15:done="0"/>
+  <w15:commentEx w15:paraId="0E917F61" w15:done="0"/>
+  <w15:commentEx w15:paraId="7134A4B0" w15:done="0"/>
+  <w15:commentEx w15:paraId="48FA3FAD" w15:done="0"/>
+  <w15:commentEx w15:paraId="4965D9C8" w15:done="0"/>
+  <w15:commentEx w15:paraId="7D525027" w15:done="0"/>
+  <w15:commentEx w15:paraId="4E90F917" w15:done="0"/>
+  <w15:commentEx w15:paraId="32262353" w15:done="0"/>
 </w15:commentsEx>
 </file>
 
@@ -3687,6 +4010,15 @@
   <w16cex:commentExtensible w16cex:durableId="25F02BDD" w16cex:dateUtc="2022-03-31T17:32:00Z"/>
   <w16cex:commentExtensible w16cex:durableId="25F02CDD" w16cex:dateUtc="2022-03-31T17:36:00Z"/>
   <w16cex:commentExtensible w16cex:durableId="25F02C40" w16cex:dateUtc="2022-03-31T17:33:00Z"/>
+  <w16cex:commentExtensible w16cex:durableId="25FE8E23" w16cex:dateUtc="2022-04-11T15:23:00Z"/>
+  <w16cex:commentExtensible w16cex:durableId="25FE909C" w16cex:dateUtc="2022-04-11T15:33:00Z"/>
+  <w16cex:commentExtensible w16cex:durableId="25FE8FB7" w16cex:dateUtc="2022-04-11T15:29:00Z"/>
+  <w16cex:commentExtensible w16cex:durableId="25FEAF70" w16cex:dateUtc="2022-04-11T17:45:00Z"/>
+  <w16cex:commentExtensible w16cex:durableId="25FE8F04" w16cex:dateUtc="2022-04-11T15:27:00Z"/>
+  <w16cex:commentExtensible w16cex:durableId="25FEA327" w16cex:dateUtc="2022-04-11T16:52:00Z"/>
+  <w16cex:commentExtensible w16cex:durableId="25FEA42F" w16cex:dateUtc="2022-04-11T16:57:00Z"/>
+  <w16cex:commentExtensible w16cex:durableId="25FEAE43" w16cex:dateUtc="2022-04-11T17:40:00Z"/>
+  <w16cex:commentExtensible w16cex:durableId="25FEAEB0" w16cex:dateUtc="2022-04-11T17:42:00Z"/>
 </w16cex:commentsExtensible>
 </file>
 
@@ -3696,6 +4028,15 @@
   <w16cid:commentId w16cid:paraId="7E9DE625" w16cid:durableId="25F02BDD"/>
   <w16cid:commentId w16cid:paraId="4D28AD56" w16cid:durableId="25F02CDD"/>
   <w16cid:commentId w16cid:paraId="353FBF0C" w16cid:durableId="25F02C40"/>
+  <w16cid:commentId w16cid:paraId="5534982E" w16cid:durableId="25FE8E23"/>
+  <w16cid:commentId w16cid:paraId="57A6B425" w16cid:durableId="25FE909C"/>
+  <w16cid:commentId w16cid:paraId="0E917F61" w16cid:durableId="25FE8FB7"/>
+  <w16cid:commentId w16cid:paraId="7134A4B0" w16cid:durableId="25FEAF70"/>
+  <w16cid:commentId w16cid:paraId="48FA3FAD" w16cid:durableId="25FE8F04"/>
+  <w16cid:commentId w16cid:paraId="4965D9C8" w16cid:durableId="25FEA327"/>
+  <w16cid:commentId w16cid:paraId="7D525027" w16cid:durableId="25FEA42F"/>
+  <w16cid:commentId w16cid:paraId="4E90F917" w16cid:durableId="25FEAE43"/>
+  <w16cid:commentId w16cid:paraId="32262353" w16cid:durableId="25FEAEB0"/>
 </w16cid:commentsIds>
 </file>
 
@@ -4455,6 +4796,17 @@
       <w:szCs w:val="20"/>
     </w:rPr>
   </w:style>
+  <w:style w:type="paragraph" w:styleId="ListParagraph">
+    <w:name w:val="List Paragraph"/>
+    <w:basedOn w:val="Normal"/>
+    <w:uiPriority w:val="34"/>
+    <w:qFormat/>
+    <w:rsid w:val="00705F98"/>
+    <w:pPr>
+      <w:ind w:left="720"/>
+      <w:contextualSpacing/>
+    </w:pPr>
+  </w:style>
 </w:styles>
 </file>
 

</xml_diff>

<commit_message>
token commit for comments
</commit_message>
<xml_diff>
--- a/SEprojectoutline.docx
+++ b/SEprojectoutline.docx
@@ -386,23 +386,13 @@
         </w:rPr>
         <w:t>.</w:t>
       </w:r>
-      <w:proofErr w:type="spellStart"/>
-      <w:r>
-        <w:rPr>
-          <w:rFonts w:ascii="Times New Roman" w:eastAsia="Times New Roman" w:hAnsi="Times New Roman" w:cs="Times New Roman"/>
-          <w:sz w:val="24"/>
-          <w:szCs w:val="24"/>
-        </w:rPr>
-        <w:t>edu</w:t>
-      </w:r>
-      <w:proofErr w:type="spellEnd"/>
-      <w:r>
-        <w:rPr>
-          <w:rFonts w:ascii="Times New Roman" w:eastAsia="Times New Roman" w:hAnsi="Times New Roman" w:cs="Times New Roman"/>
-          <w:sz w:val="24"/>
-          <w:szCs w:val="24"/>
-        </w:rPr>
-        <w:t xml:space="preserve"> account and have additional information of their box number. Figure S.1 is a context diagram to better understand the basics of the system.</w:t>
+      <w:r>
+        <w:rPr>
+          <w:rFonts w:ascii="Times New Roman" w:eastAsia="Times New Roman" w:hAnsi="Times New Roman" w:cs="Times New Roman"/>
+          <w:sz w:val="24"/>
+          <w:szCs w:val="24"/>
+        </w:rPr>
+        <w:t>edu account and have additional information of their box number. Figure S.1 is a context diagram to better understand the basics of the system.</w:t>
       </w:r>
       <w:commentRangeEnd w:id="3"/>
       <w:r>
@@ -2853,27 +2843,7 @@
                 <w:sz w:val="24"/>
                 <w:szCs w:val="24"/>
               </w:rPr>
-              <w:t xml:space="preserve">Application user interface: USCGA </w:t>
-            </w:r>
-            <w:proofErr w:type="spellStart"/>
-            <w:r>
-              <w:rPr>
-                <w:rFonts w:ascii="Times New Roman" w:eastAsia="Times New Roman" w:hAnsi="Times New Roman" w:cs="Times New Roman"/>
-                <w:color w:val="FFFFFF"/>
-                <w:sz w:val="24"/>
-                <w:szCs w:val="24"/>
-              </w:rPr>
-              <w:t>iMail</w:t>
-            </w:r>
-            <w:proofErr w:type="spellEnd"/>
-            <w:r>
-              <w:rPr>
-                <w:rFonts w:ascii="Times New Roman" w:eastAsia="Times New Roman" w:hAnsi="Times New Roman" w:cs="Times New Roman"/>
-                <w:color w:val="FFFFFF"/>
-                <w:sz w:val="24"/>
-                <w:szCs w:val="24"/>
-              </w:rPr>
-              <w:t xml:space="preserve"> app</w:t>
+              <w:t>Application user interface: USCGA iMail app</w:t>
             </w:r>
           </w:p>
         </w:tc>
@@ -3788,13 +3758,8 @@
         </w:rPr>
         <w:annotationRef/>
       </w:r>
-      <w:proofErr w:type="gramStart"/>
-      <w:r>
-        <w:t>Overall</w:t>
-      </w:r>
-      <w:proofErr w:type="gramEnd"/>
-      <w:r>
-        <w:t xml:space="preserve"> the requirements that you listed here hit the mark on what the system “should” do. There are A LOT of constraints and NF requirements that we discussed in lab last week that are not in here. Things like what kind of identify management solution would be used. What technologies are required by IS, etc. </w:t>
+      <w:r>
+        <w:t xml:space="preserve">Overall the requirements that you listed here hit the mark on what the system “should” do. There are A LOT of constraints and NF requirements that we discussed in lab last week that are not in here. Things like what kind of identify management solution would be used. What technologies are required by IS, etc. </w:t>
       </w:r>
     </w:p>
   </w:comment>
@@ -3845,15 +3810,7 @@
         <w:annotationRef/>
       </w:r>
       <w:r>
-        <w:t>This requirement should probably focus on the operation system and not the device (</w:t>
-      </w:r>
-      <w:proofErr w:type="gramStart"/>
-      <w:r>
-        <w:t>e.g.</w:t>
-      </w:r>
-      <w:proofErr w:type="gramEnd"/>
-      <w:r>
-        <w:t xml:space="preserve"> iOS vs iPhone). This provides the flexibility in the requirement for tablet devices. </w:t>
+        <w:t xml:space="preserve">This requirement should probably focus on the operation system and not the device (e.g. iOS vs iPhone). This provides the flexibility in the requirement for tablet devices. </w:t>
       </w:r>
     </w:p>
   </w:comment>
@@ -3869,26 +3826,13 @@
         <w:annotationRef/>
       </w:r>
       <w:r>
-        <w:t>My understanding in discussion from last lab was that this system would use existing .</w:t>
-      </w:r>
-      <w:proofErr w:type="spellStart"/>
-      <w:r>
-        <w:t>edu</w:t>
-      </w:r>
-      <w:proofErr w:type="spellEnd"/>
-      <w:r>
-        <w:t xml:space="preserve"> resources. “create account” don’t seem accurate</w:t>
-      </w:r>
-      <w:proofErr w:type="gramStart"/>
+        <w:t>My understanding in discussion from last lab was that this system would use existing .edu resources. “create account” don’t seem accurate</w:t>
+      </w:r>
       <w:r>
         <w:t>….</w:t>
       </w:r>
       <w:r>
-        <w:t>.</w:t>
-      </w:r>
-      <w:proofErr w:type="gramEnd"/>
-      <w:r>
-        <w:t xml:space="preserve"> </w:t>
+        <w:t xml:space="preserve">. </w:t>
       </w:r>
     </w:p>
     <w:p>
@@ -3955,10 +3899,10 @@
         <w:t>Recommend reviewing this section for accuracy.</w:t>
       </w:r>
       <w:r>
-        <w:t xml:space="preserve"> See comments above.</w:t>
-      </w:r>
-      <w:r>
-        <w:t xml:space="preserve"> </w:t>
+        <w:t xml:space="preserve"> See comments above</w:t>
+      </w:r>
+      <w:r>
+        <w:t>……</w:t>
       </w:r>
     </w:p>
   </w:comment>
@@ -3974,13 +3918,8 @@
         <w:annotationRef/>
       </w:r>
       <w:r>
-        <w:t>Is this supposed to be the “business layer”? For many applications this is where the bulk of the application lives and there isn’t a lot of information here</w:t>
-      </w:r>
-      <w:proofErr w:type="gramStart"/>
-      <w:r>
-        <w:t>…..</w:t>
-      </w:r>
-      <w:proofErr w:type="gramEnd"/>
+        <w:t>Is this supposed to be the “business layer”? For many applications this is where the bulk of the application lives and there isn’t a lot of information here…..</w:t>
+      </w:r>
     </w:p>
   </w:comment>
 </w:comments>

</xml_diff>